<commit_message>
Changed some assignments and slides
Nothing major.
</commit_message>
<xml_diff>
--- a/Assignments/Assignment 2.docx
+++ b/Assignments/Assignment 2.docx
@@ -248,6 +248,13 @@
           <w:b/>
         </w:rPr>
       </w:pPr>
+    </w:p>
+    <w:p>
+      <w:pPr>
+        <w:rPr>
+          <w:b/>
+        </w:rPr>
+      </w:pPr>
       <w:proofErr w:type="spellStart"/>
       <w:r>
         <w:rPr>
@@ -459,10 +466,20 @@
       </w:r>
       <w:proofErr w:type="spellEnd"/>
       <w:r>
-        <w:t xml:space="preserve">, to learn enough to answer the following questions.  One example is this deck of slides by Grant McDermott at the </w:t>
-      </w:r>
-      <w:r>
-        <w:t xml:space="preserve">University of Oregon </w:t>
+        <w:t xml:space="preserve">, to learn enough to </w:t>
+      </w:r>
+      <w:r>
+        <w:lastRenderedPageBreak/>
+        <w:t xml:space="preserve">answer the following questions.  One example is this deck of slides by Grant McDermott at the </w:t>
+      </w:r>
+      <w:r>
+        <w:t>University of Oregon</w:t>
+      </w:r>
+      <w:r>
+        <w:t>:</w:t>
+      </w:r>
+      <w:r>
+        <w:t xml:space="preserve"> </w:t>
       </w:r>
     </w:p>
     <w:p/>
@@ -481,6 +498,49 @@
       <w:r>
         <w:t xml:space="preserve">I have also included a deck of slides by Frank Pinter in “Helpful stuff”. </w:t>
       </w:r>
+      <w:r>
+        <w:t xml:space="preserve">The </w:t>
+      </w:r>
+      <w:r>
+        <w:t xml:space="preserve">completion of this section will satisfy the </w:t>
+      </w:r>
+      <w:proofErr w:type="spellStart"/>
+      <w:r>
+        <w:t>Github</w:t>
+      </w:r>
+      <w:proofErr w:type="spellEnd"/>
+      <w:r>
+        <w:t xml:space="preserve"> requirement of the course, not counting any additional assignments that use </w:t>
+      </w:r>
+      <w:proofErr w:type="spellStart"/>
+      <w:r>
+        <w:t>Github</w:t>
+      </w:r>
+      <w:proofErr w:type="spellEnd"/>
+      <w:r>
+        <w:t xml:space="preserve">.  You must have it done by Wednesday </w:t>
+      </w:r>
+      <w:bookmarkStart w:id="0" w:name="_GoBack"/>
+      <w:r>
+        <w:rPr>
+          <w:b/>
+        </w:rPr>
+        <w:t>June 10</w:t>
+      </w:r>
+      <w:r>
+        <w:rPr>
+          <w:b/>
+          <w:vertAlign w:val="superscript"/>
+        </w:rPr>
+        <w:t>th</w:t>
+      </w:r>
+      <w:r>
+        <w:t xml:space="preserve"> </w:t>
+      </w:r>
+      <w:bookmarkEnd w:id="0"/>
+      <w:r>
+        <w:t xml:space="preserve">to receive the 10% credit.  </w:t>
+      </w:r>
     </w:p>
     <w:p/>
     <w:p>
@@ -492,6 +552,9 @@
         </w:numPr>
       </w:pPr>
       <w:r>
+        <w:t xml:space="preserve">Create a new section in the document you used to answer questions 1-4. </w:t>
+      </w:r>
+      <w:r>
         <w:t xml:space="preserve">Briefly </w:t>
       </w:r>
       <w:r>
@@ -617,8 +680,6 @@
       <w:r>
         <w:t>Monday</w:t>
       </w:r>
-      <w:bookmarkStart w:id="0" w:name="_GoBack"/>
-      <w:bookmarkEnd w:id="0"/>
       <w:r>
         <w:t>.</w:t>
       </w:r>
@@ -632,7 +693,7 @@
         </w:numPr>
       </w:pPr>
       <w:r>
-        <w:t>Post a link to your repository.</w:t>
+        <w:t>Post a link to your repository</w:t>
       </w:r>
     </w:p>
     <w:p>

</xml_diff>